<commit_message>
guided 3 week 4
</commit_message>
<xml_diff>
--- a/Laporan Praktikum/Laporan Praktikum/Tugas3-104062400071.docx
+++ b/Laporan Praktikum/Laporan Praktikum/Tugas3-104062400071.docx
@@ -20795,6 +20795,78 @@
           <w:rFonts w:ascii="Times New Roman" w:hAnsi="Times New Roman" w:cs="Times New Roman"/>
           <w:i/>
           <w:iCs/>
+          <w:noProof/>
+          <w:sz w:val="24"/>
+          <w:szCs w:val="24"/>
+        </w:rPr>
+        <w:lastRenderedPageBreak/>
+        <w:drawing>
+          <wp:inline distT="0" distB="0" distL="0" distR="0" wp14:anchorId="5F479B38" wp14:editId="7C70DB1A">
+            <wp:extent cx="5753100" cy="1661160"/>
+            <wp:effectExtent l="0" t="0" r="0" b="0"/>
+            <wp:docPr id="1263498015" name="Picture 1"/>
+            <wp:cNvGraphicFramePr>
+              <a:graphicFrameLocks xmlns:a="http://schemas.openxmlformats.org/drawingml/2006/main" noChangeAspect="1"/>
+            </wp:cNvGraphicFramePr>
+            <a:graphic xmlns:a="http://schemas.openxmlformats.org/drawingml/2006/main">
+              <a:graphicData uri="http://schemas.openxmlformats.org/drawingml/2006/picture">
+                <pic:pic xmlns:pic="http://schemas.openxmlformats.org/drawingml/2006/picture">
+                  <pic:nvPicPr>
+                    <pic:cNvPr id="0" name="Picture 1"/>
+                    <pic:cNvPicPr>
+                      <a:picLocks noChangeAspect="1" noChangeArrowheads="1"/>
+                    </pic:cNvPicPr>
+                  </pic:nvPicPr>
+                  <pic:blipFill>
+                    <a:blip r:embed="rId26">
+                      <a:extLst>
+                        <a:ext uri="{28A0092B-C50C-407E-A947-70E740481C1C}">
+                          <a14:useLocalDpi xmlns:a14="http://schemas.microsoft.com/office/drawing/2010/main" val="0"/>
+                        </a:ext>
+                      </a:extLst>
+                    </a:blip>
+                    <a:srcRect/>
+                    <a:stretch>
+                      <a:fillRect/>
+                    </a:stretch>
+                  </pic:blipFill>
+                  <pic:spPr bwMode="auto">
+                    <a:xfrm>
+                      <a:off x="0" y="0"/>
+                      <a:ext cx="5753100" cy="1661160"/>
+                    </a:xfrm>
+                    <a:prstGeom prst="rect">
+                      <a:avLst/>
+                    </a:prstGeom>
+                    <a:noFill/>
+                    <a:ln>
+                      <a:noFill/>
+                    </a:ln>
+                  </pic:spPr>
+                </pic:pic>
+              </a:graphicData>
+            </a:graphic>
+          </wp:inline>
+        </w:drawing>
+      </w:r>
+    </w:p>
+    <w:p>
+      <w:pPr>
+        <w:spacing w:after="0" w:line="360" w:lineRule="auto"/>
+        <w:jc w:val="center"/>
+        <w:rPr>
+          <w:rFonts w:ascii="Times New Roman" w:hAnsi="Times New Roman" w:cs="Times New Roman"/>
+          <w:i/>
+          <w:iCs/>
+          <w:sz w:val="24"/>
+          <w:szCs w:val="24"/>
+        </w:rPr>
+      </w:pPr>
+      <w:r>
+        <w:rPr>
+          <w:rFonts w:ascii="Times New Roman" w:hAnsi="Times New Roman" w:cs="Times New Roman"/>
+          <w:i/>
+          <w:iCs/>
           <w:sz w:val="24"/>
           <w:szCs w:val="24"/>
         </w:rPr>
@@ -21090,7 +21162,6 @@
           <w:sz w:val="24"/>
           <w:szCs w:val="24"/>
         </w:rPr>
-        <w:lastRenderedPageBreak/>
         <w:t>Nama</w:t>
       </w:r>
     </w:p>
@@ -21346,7 +21417,7 @@
                     <pic:cNvPicPr/>
                   </pic:nvPicPr>
                   <pic:blipFill>
-                    <a:blip r:embed="rId26"/>
+                    <a:blip r:embed="rId27"/>
                     <a:stretch>
                       <a:fillRect/>
                     </a:stretch>
@@ -21411,6 +21482,7 @@
           <w:sz w:val="24"/>
           <w:szCs w:val="24"/>
         </w:rPr>
+        <w:lastRenderedPageBreak/>
         <w:t>Inisialisasi</w:t>
       </w:r>
       <w:proofErr w:type="spellEnd"/>
@@ -21996,12 +22068,11 @@
           <w:sz w:val="24"/>
           <w:szCs w:val="24"/>
         </w:rPr>
-        <w:lastRenderedPageBreak/>
         <w:drawing>
-          <wp:inline distT="0" distB="0" distL="0" distR="0" wp14:anchorId="7472CA94" wp14:editId="0BE0FC69">
-            <wp:extent cx="5756275" cy="3228340"/>
+          <wp:inline distT="0" distB="0" distL="0" distR="0" wp14:anchorId="5CA25577" wp14:editId="1D75936E">
+            <wp:extent cx="5753100" cy="3032760"/>
             <wp:effectExtent l="0" t="0" r="0" b="0"/>
-            <wp:docPr id="965184472" name="Picture 9"/>
+            <wp:docPr id="1237283192" name="Picture 2"/>
             <wp:cNvGraphicFramePr>
               <a:graphicFrameLocks xmlns:a="http://schemas.openxmlformats.org/drawingml/2006/main" noChangeAspect="1"/>
             </wp:cNvGraphicFramePr>
@@ -22009,13 +22080,13 @@
               <a:graphicData uri="http://schemas.openxmlformats.org/drawingml/2006/picture">
                 <pic:pic xmlns:pic="http://schemas.openxmlformats.org/drawingml/2006/picture">
                   <pic:nvPicPr>
-                    <pic:cNvPr id="0" name="Picture 9"/>
+                    <pic:cNvPr id="0" name="Picture 2"/>
                     <pic:cNvPicPr>
                       <a:picLocks noChangeAspect="1" noChangeArrowheads="1"/>
                     </pic:cNvPicPr>
                   </pic:nvPicPr>
                   <pic:blipFill>
-                    <a:blip r:embed="rId27">
+                    <a:blip r:embed="rId28">
                       <a:extLst>
                         <a:ext uri="{28A0092B-C50C-407E-A947-70E740481C1C}">
                           <a14:useLocalDpi xmlns:a14="http://schemas.microsoft.com/office/drawing/2010/main" val="0"/>
@@ -22030,7 +22101,7 @@
                   <pic:spPr bwMode="auto">
                     <a:xfrm>
                       <a:off x="0" y="0"/>
-                      <a:ext cx="5756275" cy="3228340"/>
+                      <a:ext cx="5753100" cy="3032760"/>
                     </a:xfrm>
                     <a:prstGeom prst="rect">
                       <a:avLst/>
@@ -22405,7 +22476,7 @@
                     <pic:cNvPicPr/>
                   </pic:nvPicPr>
                   <pic:blipFill>
-                    <a:blip r:embed="rId28"/>
+                    <a:blip r:embed="rId29"/>
                     <a:stretch>
                       <a:fillRect/>
                     </a:stretch>
@@ -23021,6 +23092,78 @@
           <w:rFonts w:ascii="Times New Roman" w:hAnsi="Times New Roman" w:cs="Times New Roman"/>
           <w:i/>
           <w:iCs/>
+          <w:noProof/>
+          <w:sz w:val="24"/>
+          <w:szCs w:val="24"/>
+        </w:rPr>
+        <w:lastRenderedPageBreak/>
+        <w:drawing>
+          <wp:inline distT="0" distB="0" distL="0" distR="0" wp14:anchorId="730C6740" wp14:editId="493E4776">
+            <wp:extent cx="5753100" cy="1524000"/>
+            <wp:effectExtent l="0" t="0" r="0" b="0"/>
+            <wp:docPr id="666953416" name="Picture 3"/>
+            <wp:cNvGraphicFramePr>
+              <a:graphicFrameLocks xmlns:a="http://schemas.openxmlformats.org/drawingml/2006/main" noChangeAspect="1"/>
+            </wp:cNvGraphicFramePr>
+            <a:graphic xmlns:a="http://schemas.openxmlformats.org/drawingml/2006/main">
+              <a:graphicData uri="http://schemas.openxmlformats.org/drawingml/2006/picture">
+                <pic:pic xmlns:pic="http://schemas.openxmlformats.org/drawingml/2006/picture">
+                  <pic:nvPicPr>
+                    <pic:cNvPr id="0" name="Picture 3"/>
+                    <pic:cNvPicPr>
+                      <a:picLocks noChangeAspect="1" noChangeArrowheads="1"/>
+                    </pic:cNvPicPr>
+                  </pic:nvPicPr>
+                  <pic:blipFill>
+                    <a:blip r:embed="rId30">
+                      <a:extLst>
+                        <a:ext uri="{28A0092B-C50C-407E-A947-70E740481C1C}">
+                          <a14:useLocalDpi xmlns:a14="http://schemas.microsoft.com/office/drawing/2010/main" val="0"/>
+                        </a:ext>
+                      </a:extLst>
+                    </a:blip>
+                    <a:srcRect/>
+                    <a:stretch>
+                      <a:fillRect/>
+                    </a:stretch>
+                  </pic:blipFill>
+                  <pic:spPr bwMode="auto">
+                    <a:xfrm>
+                      <a:off x="0" y="0"/>
+                      <a:ext cx="5753100" cy="1524000"/>
+                    </a:xfrm>
+                    <a:prstGeom prst="rect">
+                      <a:avLst/>
+                    </a:prstGeom>
+                    <a:noFill/>
+                    <a:ln>
+                      <a:noFill/>
+                    </a:ln>
+                  </pic:spPr>
+                </pic:pic>
+              </a:graphicData>
+            </a:graphic>
+          </wp:inline>
+        </w:drawing>
+      </w:r>
+    </w:p>
+    <w:p>
+      <w:pPr>
+        <w:spacing w:after="0" w:line="360" w:lineRule="auto"/>
+        <w:jc w:val="center"/>
+        <w:rPr>
+          <w:rFonts w:ascii="Times New Roman" w:hAnsi="Times New Roman" w:cs="Times New Roman"/>
+          <w:i/>
+          <w:iCs/>
+          <w:sz w:val="24"/>
+          <w:szCs w:val="24"/>
+        </w:rPr>
+      </w:pPr>
+      <w:r>
+        <w:rPr>
+          <w:rFonts w:ascii="Times New Roman" w:hAnsi="Times New Roman" w:cs="Times New Roman"/>
+          <w:i/>
+          <w:iCs/>
           <w:sz w:val="24"/>
           <w:szCs w:val="24"/>
         </w:rPr>
@@ -23605,16 +23748,7 @@
           <w:sz w:val="24"/>
           <w:szCs w:val="24"/>
         </w:rPr>
-        <w:t xml:space="preserve"> </w:t>
-      </w:r>
-      <w:r>
-        <w:rPr>
-          <w:rFonts w:ascii="Times New Roman" w:hAnsi="Times New Roman" w:cs="Times New Roman"/>
-          <w:sz w:val="24"/>
-          <w:szCs w:val="24"/>
-        </w:rPr>
-        <w:lastRenderedPageBreak/>
-        <w:t xml:space="preserve">agar program yang </w:t>
+        <w:t xml:space="preserve"> agar program yang </w:t>
       </w:r>
       <w:proofErr w:type="spellStart"/>
       <w:r>
@@ -23686,7 +23820,25 @@
           <w:sz w:val="24"/>
           <w:szCs w:val="24"/>
         </w:rPr>
-        <w:t xml:space="preserve"> syntax error: unexpected indent. </w:t>
+        <w:t xml:space="preserve"> </w:t>
+      </w:r>
+      <w:r>
+        <w:rPr>
+          <w:rFonts w:ascii="Times New Roman" w:hAnsi="Times New Roman" w:cs="Times New Roman"/>
+          <w:i/>
+          <w:iCs/>
+          <w:sz w:val="24"/>
+          <w:szCs w:val="24"/>
+        </w:rPr>
+        <w:t>syntax error: unexpected indent</w:t>
+      </w:r>
+      <w:r>
+        <w:rPr>
+          <w:rFonts w:ascii="Times New Roman" w:hAnsi="Times New Roman" w:cs="Times New Roman"/>
+          <w:sz w:val="24"/>
+          <w:szCs w:val="24"/>
+        </w:rPr>
+        <w:t xml:space="preserve">. </w:t>
       </w:r>
       <w:proofErr w:type="spellStart"/>
       <w:r>
@@ -24253,10 +24405,20 @@
       <w:r>
         <w:rPr>
           <w:rFonts w:ascii="Times New Roman" w:hAnsi="Times New Roman" w:cs="Times New Roman"/>
-          <w:sz w:val="24"/>
-          <w:szCs w:val="24"/>
-        </w:rPr>
-        <w:t>print(</w:t>
+          <w:i/>
+          <w:iCs/>
+          <w:sz w:val="24"/>
+          <w:szCs w:val="24"/>
+        </w:rPr>
+        <w:t>print</w:t>
+      </w:r>
+      <w:r>
+        <w:rPr>
+          <w:rFonts w:ascii="Times New Roman" w:hAnsi="Times New Roman" w:cs="Times New Roman"/>
+          <w:sz w:val="24"/>
+          <w:szCs w:val="24"/>
+        </w:rPr>
+        <w:t>(</w:t>
       </w:r>
       <w:proofErr w:type="gramEnd"/>
       <w:r>
@@ -24373,7 +24535,25 @@
           <w:sz w:val="24"/>
           <w:szCs w:val="24"/>
         </w:rPr>
-        <w:t xml:space="preserve"> input() </w:t>
+        <w:t xml:space="preserve"> </w:t>
+      </w:r>
+      <w:r>
+        <w:rPr>
+          <w:rFonts w:ascii="Times New Roman" w:hAnsi="Times New Roman" w:cs="Times New Roman"/>
+          <w:i/>
+          <w:iCs/>
+          <w:sz w:val="24"/>
+          <w:szCs w:val="24"/>
+        </w:rPr>
+        <w:t>input</w:t>
+      </w:r>
+      <w:r>
+        <w:rPr>
+          <w:rFonts w:ascii="Times New Roman" w:hAnsi="Times New Roman" w:cs="Times New Roman"/>
+          <w:sz w:val="24"/>
+          <w:szCs w:val="24"/>
+        </w:rPr>
+        <w:t xml:space="preserve">() </w:t>
       </w:r>
       <w:proofErr w:type="spellStart"/>
       <w:r>
@@ -24487,10 +24667,20 @@
       <w:r>
         <w:rPr>
           <w:rFonts w:ascii="Times New Roman" w:hAnsi="Times New Roman" w:cs="Times New Roman"/>
-          <w:sz w:val="24"/>
-          <w:szCs w:val="24"/>
-        </w:rPr>
-        <w:t>input(</w:t>
+          <w:i/>
+          <w:iCs/>
+          <w:sz w:val="24"/>
+          <w:szCs w:val="24"/>
+        </w:rPr>
+        <w:t>input</w:t>
+      </w:r>
+      <w:r>
+        <w:rPr>
+          <w:rFonts w:ascii="Times New Roman" w:hAnsi="Times New Roman" w:cs="Times New Roman"/>
+          <w:sz w:val="24"/>
+          <w:szCs w:val="24"/>
+        </w:rPr>
+        <w:t>(</w:t>
       </w:r>
       <w:proofErr w:type="gramEnd"/>
       <w:r>
@@ -24571,7 +24761,25 @@
           <w:sz w:val="24"/>
           <w:szCs w:val="24"/>
         </w:rPr>
-        <w:t xml:space="preserve"> data string, </w:t>
+        <w:t xml:space="preserve"> data </w:t>
+      </w:r>
+      <w:r>
+        <w:rPr>
+          <w:rFonts w:ascii="Times New Roman" w:hAnsi="Times New Roman" w:cs="Times New Roman"/>
+          <w:i/>
+          <w:iCs/>
+          <w:sz w:val="24"/>
+          <w:szCs w:val="24"/>
+        </w:rPr>
+        <w:t>string</w:t>
+      </w:r>
+      <w:r>
+        <w:rPr>
+          <w:rFonts w:ascii="Times New Roman" w:hAnsi="Times New Roman" w:cs="Times New Roman"/>
+          <w:sz w:val="24"/>
+          <w:szCs w:val="24"/>
+        </w:rPr>
+        <w:t xml:space="preserve">, </w:t>
       </w:r>
       <w:proofErr w:type="spellStart"/>
       <w:r>
@@ -24661,7 +24869,25 @@
           <w:sz w:val="24"/>
           <w:szCs w:val="24"/>
         </w:rPr>
-        <w:t xml:space="preserve"> string, </w:t>
+        <w:t xml:space="preserve"> </w:t>
+      </w:r>
+      <w:r>
+        <w:rPr>
+          <w:rFonts w:ascii="Times New Roman" w:hAnsi="Times New Roman" w:cs="Times New Roman"/>
+          <w:i/>
+          <w:iCs/>
+          <w:sz w:val="24"/>
+          <w:szCs w:val="24"/>
+        </w:rPr>
+        <w:t>string</w:t>
+      </w:r>
+      <w:r>
+        <w:rPr>
+          <w:rFonts w:ascii="Times New Roman" w:hAnsi="Times New Roman" w:cs="Times New Roman"/>
+          <w:sz w:val="24"/>
+          <w:szCs w:val="24"/>
+        </w:rPr>
+        <w:t xml:space="preserve">, </w:t>
       </w:r>
       <w:proofErr w:type="spellStart"/>
       <w:r>
@@ -24751,7 +24977,25 @@
           <w:sz w:val="24"/>
           <w:szCs w:val="24"/>
         </w:rPr>
-        <w:t xml:space="preserve"> casting </w:t>
+        <w:t xml:space="preserve"> </w:t>
+      </w:r>
+      <w:r>
+        <w:rPr>
+          <w:rFonts w:ascii="Times New Roman" w:hAnsi="Times New Roman" w:cs="Times New Roman"/>
+          <w:i/>
+          <w:iCs/>
+          <w:sz w:val="24"/>
+          <w:szCs w:val="24"/>
+        </w:rPr>
+        <w:t>casting</w:t>
+      </w:r>
+      <w:r>
+        <w:rPr>
+          <w:rFonts w:ascii="Times New Roman" w:hAnsi="Times New Roman" w:cs="Times New Roman"/>
+          <w:sz w:val="24"/>
+          <w:szCs w:val="24"/>
+        </w:rPr>
+        <w:t xml:space="preserve"> </w:t>
       </w:r>
       <w:proofErr w:type="spellStart"/>
       <w:r>
@@ -24796,16 +25040,42 @@
           <w:sz w:val="24"/>
           <w:szCs w:val="24"/>
         </w:rPr>
-        <w:t>tipedata</w:t>
-      </w:r>
-      <w:proofErr w:type="spellEnd"/>
-      <w:r>
-        <w:rPr>
-          <w:rFonts w:ascii="Times New Roman" w:hAnsi="Times New Roman" w:cs="Times New Roman"/>
-          <w:sz w:val="24"/>
-          <w:szCs w:val="24"/>
-        </w:rPr>
-        <w:t xml:space="preserve"> integer, float() </w:t>
+        <w:t>tipe</w:t>
+      </w:r>
+      <w:proofErr w:type="spellEnd"/>
+      <w:r>
+        <w:rPr>
+          <w:rFonts w:ascii="Times New Roman" w:hAnsi="Times New Roman" w:cs="Times New Roman"/>
+          <w:sz w:val="24"/>
+          <w:szCs w:val="24"/>
+        </w:rPr>
+        <w:t xml:space="preserve"> </w:t>
+      </w:r>
+      <w:r>
+        <w:rPr>
+          <w:rFonts w:ascii="Times New Roman" w:hAnsi="Times New Roman" w:cs="Times New Roman"/>
+          <w:sz w:val="24"/>
+          <w:szCs w:val="24"/>
+        </w:rPr>
+        <w:t xml:space="preserve">data integer, </w:t>
+      </w:r>
+      <w:r>
+        <w:rPr>
+          <w:rFonts w:ascii="Times New Roman" w:hAnsi="Times New Roman" w:cs="Times New Roman"/>
+          <w:i/>
+          <w:iCs/>
+          <w:sz w:val="24"/>
+          <w:szCs w:val="24"/>
+        </w:rPr>
+        <w:t>float</w:t>
+      </w:r>
+      <w:r>
+        <w:rPr>
+          <w:rFonts w:ascii="Times New Roman" w:hAnsi="Times New Roman" w:cs="Times New Roman"/>
+          <w:sz w:val="24"/>
+          <w:szCs w:val="24"/>
+        </w:rPr>
+        <w:t xml:space="preserve">() </w:t>
       </w:r>
       <w:proofErr w:type="spellStart"/>
       <w:r>
@@ -24832,16 +25102,42 @@
           <w:sz w:val="24"/>
           <w:szCs w:val="24"/>
         </w:rPr>
-        <w:t>tipedata</w:t>
-      </w:r>
-      <w:proofErr w:type="spellEnd"/>
-      <w:r>
-        <w:rPr>
-          <w:rFonts w:ascii="Times New Roman" w:hAnsi="Times New Roman" w:cs="Times New Roman"/>
-          <w:sz w:val="24"/>
-          <w:szCs w:val="24"/>
-        </w:rPr>
-        <w:t xml:space="preserve"> float, </w:t>
+        <w:t>tipe</w:t>
+      </w:r>
+      <w:proofErr w:type="spellEnd"/>
+      <w:r>
+        <w:rPr>
+          <w:rFonts w:ascii="Times New Roman" w:hAnsi="Times New Roman" w:cs="Times New Roman"/>
+          <w:sz w:val="24"/>
+          <w:szCs w:val="24"/>
+        </w:rPr>
+        <w:t xml:space="preserve"> </w:t>
+      </w:r>
+      <w:r>
+        <w:rPr>
+          <w:rFonts w:ascii="Times New Roman" w:hAnsi="Times New Roman" w:cs="Times New Roman"/>
+          <w:sz w:val="24"/>
+          <w:szCs w:val="24"/>
+        </w:rPr>
+        <w:t xml:space="preserve">data </w:t>
+      </w:r>
+      <w:r>
+        <w:rPr>
+          <w:rFonts w:ascii="Times New Roman" w:hAnsi="Times New Roman" w:cs="Times New Roman"/>
+          <w:i/>
+          <w:iCs/>
+          <w:sz w:val="24"/>
+          <w:szCs w:val="24"/>
+        </w:rPr>
+        <w:t>float</w:t>
+      </w:r>
+      <w:r>
+        <w:rPr>
+          <w:rFonts w:ascii="Times New Roman" w:hAnsi="Times New Roman" w:cs="Times New Roman"/>
+          <w:sz w:val="24"/>
+          <w:szCs w:val="24"/>
+        </w:rPr>
+        <w:t xml:space="preserve">, </w:t>
       </w:r>
       <w:proofErr w:type="spellStart"/>
       <w:r>
@@ -24859,7 +25155,25 @@
           <w:sz w:val="24"/>
           <w:szCs w:val="24"/>
         </w:rPr>
-        <w:t xml:space="preserve"> bool() </w:t>
+        <w:t xml:space="preserve"> </w:t>
+      </w:r>
+      <w:r>
+        <w:rPr>
+          <w:rFonts w:ascii="Times New Roman" w:hAnsi="Times New Roman" w:cs="Times New Roman"/>
+          <w:i/>
+          <w:iCs/>
+          <w:sz w:val="24"/>
+          <w:szCs w:val="24"/>
+        </w:rPr>
+        <w:t>bool</w:t>
+      </w:r>
+      <w:r>
+        <w:rPr>
+          <w:rFonts w:ascii="Times New Roman" w:hAnsi="Times New Roman" w:cs="Times New Roman"/>
+          <w:sz w:val="24"/>
+          <w:szCs w:val="24"/>
+        </w:rPr>
+        <w:t xml:space="preserve">() </w:t>
       </w:r>
       <w:proofErr w:type="spellStart"/>
       <w:r>
@@ -24901,10 +25215,32 @@
       <w:r>
         <w:rPr>
           <w:rFonts w:ascii="Times New Roman" w:hAnsi="Times New Roman" w:cs="Times New Roman"/>
-          <w:sz w:val="24"/>
-          <w:szCs w:val="24"/>
-        </w:rPr>
-        <w:t>bolean</w:t>
+          <w:i/>
+          <w:iCs/>
+          <w:sz w:val="24"/>
+          <w:szCs w:val="24"/>
+        </w:rPr>
+        <w:t>b</w:t>
+      </w:r>
+      <w:r>
+        <w:rPr>
+          <w:rFonts w:ascii="Times New Roman" w:hAnsi="Times New Roman" w:cs="Times New Roman"/>
+          <w:i/>
+          <w:iCs/>
+          <w:sz w:val="24"/>
+          <w:szCs w:val="24"/>
+        </w:rPr>
+        <w:t>o</w:t>
+      </w:r>
+      <w:r>
+        <w:rPr>
+          <w:rFonts w:ascii="Times New Roman" w:hAnsi="Times New Roman" w:cs="Times New Roman"/>
+          <w:i/>
+          <w:iCs/>
+          <w:sz w:val="24"/>
+          <w:szCs w:val="24"/>
+        </w:rPr>
+        <w:t>olean</w:t>
       </w:r>
       <w:proofErr w:type="spellEnd"/>
       <w:r>
@@ -25112,10 +25448,20 @@
       <w:r>
         <w:rPr>
           <w:rFonts w:ascii="Times New Roman" w:hAnsi="Times New Roman" w:cs="Times New Roman"/>
-          <w:sz w:val="24"/>
-          <w:szCs w:val="24"/>
-        </w:rPr>
-        <w:t>print(</w:t>
+          <w:i/>
+          <w:iCs/>
+          <w:sz w:val="24"/>
+          <w:szCs w:val="24"/>
+        </w:rPr>
+        <w:t>print</w:t>
+      </w:r>
+      <w:r>
+        <w:rPr>
+          <w:rFonts w:ascii="Times New Roman" w:hAnsi="Times New Roman" w:cs="Times New Roman"/>
+          <w:sz w:val="24"/>
+          <w:szCs w:val="24"/>
+        </w:rPr>
+        <w:t>(</w:t>
       </w:r>
       <w:proofErr w:type="gramEnd"/>
       <w:r>
@@ -25142,7 +25488,25 @@
           <w:sz w:val="24"/>
           <w:szCs w:val="24"/>
         </w:rPr>
-        <w:t xml:space="preserve"> input(). Salah </w:t>
+        <w:t xml:space="preserve"> </w:t>
+      </w:r>
+      <w:r>
+        <w:rPr>
+          <w:rFonts w:ascii="Times New Roman" w:hAnsi="Times New Roman" w:cs="Times New Roman"/>
+          <w:i/>
+          <w:iCs/>
+          <w:sz w:val="24"/>
+          <w:szCs w:val="24"/>
+        </w:rPr>
+        <w:t>input</w:t>
+      </w:r>
+      <w:r>
+        <w:rPr>
+          <w:rFonts w:ascii="Times New Roman" w:hAnsi="Times New Roman" w:cs="Times New Roman"/>
+          <w:sz w:val="24"/>
+          <w:szCs w:val="24"/>
+        </w:rPr>
+        <w:t xml:space="preserve">(). Salah </w:t>
       </w:r>
       <w:proofErr w:type="spellStart"/>
       <w:r>
@@ -25238,6 +25602,8 @@
       <w:r>
         <w:rPr>
           <w:rFonts w:ascii="Times New Roman" w:hAnsi="Times New Roman" w:cs="Times New Roman"/>
+          <w:i/>
+          <w:iCs/>
           <w:sz w:val="24"/>
           <w:szCs w:val="24"/>
         </w:rPr>
@@ -25250,7 +25616,25 @@
           <w:sz w:val="24"/>
           <w:szCs w:val="24"/>
         </w:rPr>
-        <w:t xml:space="preserve"> dan end </w:t>
+        <w:t xml:space="preserve"> dan </w:t>
+      </w:r>
+      <w:r>
+        <w:rPr>
+          <w:rFonts w:ascii="Times New Roman" w:hAnsi="Times New Roman" w:cs="Times New Roman"/>
+          <w:i/>
+          <w:iCs/>
+          <w:sz w:val="24"/>
+          <w:szCs w:val="24"/>
+        </w:rPr>
+        <w:t>end</w:t>
+      </w:r>
+      <w:r>
+        <w:rPr>
+          <w:rFonts w:ascii="Times New Roman" w:hAnsi="Times New Roman" w:cs="Times New Roman"/>
+          <w:sz w:val="24"/>
+          <w:szCs w:val="24"/>
+        </w:rPr>
+        <w:t xml:space="preserve"> </w:t>
       </w:r>
       <w:proofErr w:type="spellStart"/>
       <w:r>
@@ -25292,10 +25676,20 @@
       <w:r>
         <w:rPr>
           <w:rFonts w:ascii="Times New Roman" w:hAnsi="Times New Roman" w:cs="Times New Roman"/>
-          <w:sz w:val="24"/>
-          <w:szCs w:val="24"/>
-        </w:rPr>
-        <w:t>print(</w:t>
+          <w:i/>
+          <w:iCs/>
+          <w:sz w:val="24"/>
+          <w:szCs w:val="24"/>
+        </w:rPr>
+        <w:t>print</w:t>
+      </w:r>
+      <w:r>
+        <w:rPr>
+          <w:rFonts w:ascii="Times New Roman" w:hAnsi="Times New Roman" w:cs="Times New Roman"/>
+          <w:sz w:val="24"/>
+          <w:szCs w:val="24"/>
+        </w:rPr>
+        <w:t>(</w:t>
       </w:r>
       <w:proofErr w:type="gramEnd"/>
       <w:r>
@@ -25376,7 +25770,25 @@
           <w:sz w:val="24"/>
           <w:szCs w:val="24"/>
         </w:rPr>
-        <w:t xml:space="preserve"> output dan </w:t>
+        <w:t xml:space="preserve"> </w:t>
+      </w:r>
+      <w:r>
+        <w:rPr>
+          <w:rFonts w:ascii="Times New Roman" w:hAnsi="Times New Roman" w:cs="Times New Roman"/>
+          <w:i/>
+          <w:iCs/>
+          <w:sz w:val="24"/>
+          <w:szCs w:val="24"/>
+        </w:rPr>
+        <w:t>output</w:t>
+      </w:r>
+      <w:r>
+        <w:rPr>
+          <w:rFonts w:ascii="Times New Roman" w:hAnsi="Times New Roman" w:cs="Times New Roman"/>
+          <w:sz w:val="24"/>
+          <w:szCs w:val="24"/>
+        </w:rPr>
+        <w:t xml:space="preserve"> dan </w:t>
       </w:r>
       <w:proofErr w:type="spellStart"/>
       <w:r>
@@ -25466,7 +25878,25 @@
           <w:sz w:val="24"/>
           <w:szCs w:val="24"/>
         </w:rPr>
-        <w:t xml:space="preserve"> casting </w:t>
+        <w:t xml:space="preserve"> </w:t>
+      </w:r>
+      <w:r>
+        <w:rPr>
+          <w:rFonts w:ascii="Times New Roman" w:hAnsi="Times New Roman" w:cs="Times New Roman"/>
+          <w:i/>
+          <w:iCs/>
+          <w:sz w:val="24"/>
+          <w:szCs w:val="24"/>
+        </w:rPr>
+        <w:t>casting</w:t>
+      </w:r>
+      <w:r>
+        <w:rPr>
+          <w:rFonts w:ascii="Times New Roman" w:hAnsi="Times New Roman" w:cs="Times New Roman"/>
+          <w:sz w:val="24"/>
+          <w:szCs w:val="24"/>
+        </w:rPr>
+        <w:t xml:space="preserve"> </w:t>
       </w:r>
       <w:proofErr w:type="spellStart"/>
       <w:r>
@@ -25502,7 +25932,25 @@
           <w:sz w:val="24"/>
           <w:szCs w:val="24"/>
         </w:rPr>
-        <w:t xml:space="preserve"> input string </w:t>
+        <w:t xml:space="preserve"> </w:t>
+      </w:r>
+      <w:r>
+        <w:rPr>
+          <w:rFonts w:ascii="Times New Roman" w:hAnsi="Times New Roman" w:cs="Times New Roman"/>
+          <w:i/>
+          <w:iCs/>
+          <w:sz w:val="24"/>
+          <w:szCs w:val="24"/>
+        </w:rPr>
+        <w:t>input string</w:t>
+      </w:r>
+      <w:r>
+        <w:rPr>
+          <w:rFonts w:ascii="Times New Roman" w:hAnsi="Times New Roman" w:cs="Times New Roman"/>
+          <w:sz w:val="24"/>
+          <w:szCs w:val="24"/>
+        </w:rPr>
+        <w:t xml:space="preserve"> </w:t>
       </w:r>
       <w:proofErr w:type="spellStart"/>
       <w:r>
@@ -25883,7 +26331,25 @@
           <w:sz w:val="24"/>
           <w:szCs w:val="24"/>
         </w:rPr>
-        <w:t xml:space="preserve"> casting </w:t>
+        <w:t xml:space="preserve"> </w:t>
+      </w:r>
+      <w:r>
+        <w:rPr>
+          <w:rFonts w:ascii="Times New Roman" w:hAnsi="Times New Roman" w:cs="Times New Roman"/>
+          <w:i/>
+          <w:iCs/>
+          <w:sz w:val="24"/>
+          <w:szCs w:val="24"/>
+        </w:rPr>
+        <w:t>casting</w:t>
+      </w:r>
+      <w:r>
+        <w:rPr>
+          <w:rFonts w:ascii="Times New Roman" w:hAnsi="Times New Roman" w:cs="Times New Roman"/>
+          <w:sz w:val="24"/>
+          <w:szCs w:val="24"/>
+        </w:rPr>
+        <w:t xml:space="preserve"> </w:t>
       </w:r>
       <w:proofErr w:type="spellStart"/>
       <w:r>
@@ -26069,10 +26535,20 @@
       <w:r>
         <w:rPr>
           <w:rFonts w:ascii="Times New Roman" w:hAnsi="Times New Roman" w:cs="Times New Roman"/>
-          <w:sz w:val="24"/>
-          <w:szCs w:val="24"/>
-        </w:rPr>
-        <w:t>input(</w:t>
+          <w:i/>
+          <w:iCs/>
+          <w:sz w:val="24"/>
+          <w:szCs w:val="24"/>
+        </w:rPr>
+        <w:t>input</w:t>
+      </w:r>
+      <w:r>
+        <w:rPr>
+          <w:rFonts w:ascii="Times New Roman" w:hAnsi="Times New Roman" w:cs="Times New Roman"/>
+          <w:sz w:val="24"/>
+          <w:szCs w:val="24"/>
+        </w:rPr>
+        <w:t>(</w:t>
       </w:r>
       <w:proofErr w:type="gramEnd"/>
       <w:r>

</xml_diff>